<commit_message>
Added runtime to results writeup.
</commit_message>
<xml_diff>
--- a/results_visual_week2.docx
+++ b/results_visual_week2.docx
@@ -221,10 +221,76 @@
     <w:p/>
     <w:p>
       <w:pPr>
+        <w:jc w:val="center"/>
         <w:rPr>
           <w:b/>
         </w:rPr>
       </w:pPr>
+      <w:r>
+        <w:rPr>
+          <w:b/>
+        </w:rPr>
+        <w:t>Runtime</w:t>
+      </w:r>
+    </w:p>
+    <w:p>
+      <w:pPr>
+        <w:jc w:val="center"/>
+        <w:rPr>
+          <w:b/>
+        </w:rPr>
+      </w:pPr>
+    </w:p>
+    <w:p>
+      <w:pPr>
+        <w:rPr>
+          <w:b/>
+        </w:rPr>
+      </w:pPr>
+      <w:r>
+        <w:rPr>
+          <w:rStyle w:val="pl-c"/>
+          <w:rFonts w:eastAsia="Times New Roman" w:cs="Times New Roman"/>
+        </w:rPr>
+        <w:tab/>
+      </w:r>
+      <w:r>
+        <w:rPr>
+          <w:rStyle w:val="pl-c"/>
+          <w:rFonts w:eastAsia="Times New Roman" w:cs="Times New Roman"/>
+        </w:rPr>
+        <w:t>For five 100x100x100 matrices, the r</w:t>
+      </w:r>
+      <w:r>
+        <w:rPr>
+          <w:rStyle w:val="pl-c"/>
+          <w:rFonts w:eastAsia="Times New Roman" w:cs="Times New Roman"/>
+        </w:rPr>
+        <w:t>untime</w:t>
+      </w:r>
+      <w:r>
+        <w:rPr>
+          <w:rStyle w:val="pl-c"/>
+          <w:rFonts w:eastAsia="Times New Roman" w:cs="Times New Roman"/>
+        </w:rPr>
+        <w:t xml:space="preserve"> to create a new generation is maximum 0.104084 seconds. It can be as low as</w:t>
+      </w:r>
+      <w:r>
+        <w:rPr>
+          <w:rStyle w:val="pl-c"/>
+          <w:rFonts w:eastAsia="Times New Roman" w:cs="Times New Roman"/>
+        </w:rPr>
+        <w:t xml:space="preserve"> 0.004861 seconds.</w:t>
+      </w:r>
+      <w:r>
+        <w:rPr>
+          <w:rStyle w:val="pl-c"/>
+          <w:rFonts w:eastAsia="Times New Roman" w:cs="Times New Roman"/>
+        </w:rPr>
+        <w:t xml:space="preserve"> Average worst-case scenario: 0.021 seconds per creation of 100x100x100 matrix.</w:t>
+      </w:r>
+      <w:bookmarkStart w:id="0" w:name="_GoBack"/>
+      <w:bookmarkEnd w:id="0"/>
       <w:r>
         <w:rPr>
           <w:b/>
@@ -2000,14 +2066,7 @@
                 <w:b/>
                 <w:noProof/>
               </w:rPr>
-              <w:t>Generation 2,</w:t>
-            </w:r>
-            <w:r>
-              <w:rPr>
-                <w:b/>
-                <w:noProof/>
-              </w:rPr>
-              <w:t xml:space="preserve"> Tuner: 5</w:t>
+              <w:t>Generation 2, Tuner: 5</w:t>
             </w:r>
           </w:p>
           <w:p>
@@ -3134,7 +3193,6 @@
                 <w:noProof/>
               </w:rPr>
             </w:pPr>
-            <w:bookmarkStart w:id="0" w:name="_GoBack"/>
             <w:r>
               <w:rPr>
                 <w:b/>
@@ -3146,14 +3204,7 @@
               <w:rPr>
                 <w:noProof/>
               </w:rPr>
-              <w:t xml:space="preserve"> </w:t>
-            </w:r>
-            <w:bookmarkEnd w:id="0"/>
-            <w:r>
-              <w:rPr>
-                <w:noProof/>
-              </w:rPr>
-              <w:t>Since the tuner is so selective, the generation 2 matrices are very similar.</w:t>
+              <w:t xml:space="preserve"> Since the tuner is so selective, the generation 2 matrices are very similar.</w:t>
             </w:r>
           </w:p>
         </w:tc>
@@ -3613,6 +3664,11 @@
       <w:szCs w:val="18"/>
     </w:rPr>
   </w:style>
+  <w:style w:type="character" w:customStyle="1" w:styleId="pl-c">
+    <w:name w:val="pl-c"/>
+    <w:basedOn w:val="DefaultParagraphFont"/>
+    <w:rsid w:val="00354BB7"/>
+  </w:style>
 </w:styles>
 </file>
 
@@ -3860,6 +3916,11 @@
       <w:sz w:val="18"/>
       <w:szCs w:val="18"/>
     </w:rPr>
+  </w:style>
+  <w:style w:type="character" w:customStyle="1" w:styleId="pl-c">
+    <w:name w:val="pl-c"/>
+    <w:basedOn w:val="DefaultParagraphFont"/>
+    <w:rsid w:val="00354BB7"/>
   </w:style>
 </w:styles>
 </file>

</xml_diff>

<commit_message>
Added github link to results writeup
</commit_message>
<xml_diff>
--- a/results_visual_week2.docx
+++ b/results_visual_week2.docx
@@ -16,6 +16,19 @@
       <w:r>
         <w:t>Results</w:t>
       </w:r>
+      <w:r>
+        <w:t xml:space="preserve">: </w:t>
+      </w:r>
+      <w:hyperlink r:id="rId6" w:history="1">
+        <w:r>
+          <w:rPr>
+            <w:rStyle w:val="Hyperlink"/>
+          </w:rPr>
+          <w:t>See the code</w:t>
+        </w:r>
+      </w:hyperlink>
+      <w:bookmarkStart w:id="0" w:name="_GoBack"/>
+      <w:bookmarkEnd w:id="0"/>
     </w:p>
     <w:p/>
     <w:p>
@@ -119,7 +132,7 @@
                           </pic:cNvPicPr>
                         </pic:nvPicPr>
                         <pic:blipFill>
-                          <a:blip r:embed="rId6">
+                          <a:blip r:embed="rId7">
                             <a:extLst>
                               <a:ext uri="{28A0092B-C50C-407E-A947-70E740481C1C}">
                                 <a14:useLocalDpi xmlns:a14="http://schemas.microsoft.com/office/drawing/2010/main" val="0"/>
@@ -183,7 +196,7 @@
                           </pic:cNvPicPr>
                         </pic:nvPicPr>
                         <pic:blipFill>
-                          <a:blip r:embed="rId7">
+                          <a:blip r:embed="rId8">
                             <a:extLst>
                               <a:ext uri="{28A0092B-C50C-407E-A947-70E740481C1C}">
                                 <a14:useLocalDpi xmlns:a14="http://schemas.microsoft.com/office/drawing/2010/main" val="0"/>
@@ -259,28 +272,7 @@
           <w:rStyle w:val="pl-c"/>
           <w:rFonts w:eastAsia="Times New Roman" w:cs="Times New Roman"/>
         </w:rPr>
-        <w:t>For five 100x100x100 matrices, the r</w:t>
-      </w:r>
-      <w:r>
-        <w:rPr>
-          <w:rStyle w:val="pl-c"/>
-          <w:rFonts w:eastAsia="Times New Roman" w:cs="Times New Roman"/>
-        </w:rPr>
-        <w:t>untime</w:t>
-      </w:r>
-      <w:r>
-        <w:rPr>
-          <w:rStyle w:val="pl-c"/>
-          <w:rFonts w:eastAsia="Times New Roman" w:cs="Times New Roman"/>
-        </w:rPr>
-        <w:t xml:space="preserve"> to create a new generation is maximum 0.104084 seconds. It can be as low as</w:t>
-      </w:r>
-      <w:r>
-        <w:rPr>
-          <w:rStyle w:val="pl-c"/>
-          <w:rFonts w:eastAsia="Times New Roman" w:cs="Times New Roman"/>
-        </w:rPr>
-        <w:t xml:space="preserve"> 0.004861 seconds.</w:t>
+        <w:t>For five 100x100x100 matrices, the runtime to create a new generation is maximum 0.104084 seconds. It can be as low as 0.004861 seconds.</w:t>
       </w:r>
       <w:r>
         <w:rPr>
@@ -289,8 +281,6 @@
         </w:rPr>
         <w:t xml:space="preserve"> Average worst-case scenario: 0.021 seconds per creation of 100x100x100 matrix.</w:t>
       </w:r>
-      <w:bookmarkStart w:id="0" w:name="_GoBack"/>
-      <w:bookmarkEnd w:id="0"/>
       <w:r>
         <w:rPr>
           <w:b/>
@@ -363,7 +353,7 @@
                           </pic:cNvPicPr>
                         </pic:nvPicPr>
                         <pic:blipFill rotWithShape="1">
-                          <a:blip r:embed="rId8">
+                          <a:blip r:embed="rId9">
                             <a:extLst>
                               <a:ext uri="{28A0092B-C50C-407E-A947-70E740481C1C}">
                                 <a14:useLocalDpi xmlns:a14="http://schemas.microsoft.com/office/drawing/2010/main" val="0"/>
@@ -462,7 +452,7 @@
                           </pic:cNvPicPr>
                         </pic:nvPicPr>
                         <pic:blipFill rotWithShape="1">
-                          <a:blip r:embed="rId9">
+                          <a:blip r:embed="rId10">
                             <a:extLst>
                               <a:ext uri="{28A0092B-C50C-407E-A947-70E740481C1C}">
                                 <a14:useLocalDpi xmlns:a14="http://schemas.microsoft.com/office/drawing/2010/main" val="0"/>
@@ -545,7 +535,7 @@
                           </pic:cNvPicPr>
                         </pic:nvPicPr>
                         <pic:blipFill rotWithShape="1">
-                          <a:blip r:embed="rId10">
+                          <a:blip r:embed="rId11">
                             <a:extLst>
                               <a:ext uri="{28A0092B-C50C-407E-A947-70E740481C1C}">
                                 <a14:useLocalDpi xmlns:a14="http://schemas.microsoft.com/office/drawing/2010/main" val="0"/>
@@ -693,7 +683,7 @@
                           </pic:cNvPicPr>
                         </pic:nvPicPr>
                         <pic:blipFill rotWithShape="1">
-                          <a:blip r:embed="rId11">
+                          <a:blip r:embed="rId12">
                             <a:extLst>
                               <a:ext uri="{28A0092B-C50C-407E-A947-70E740481C1C}">
                                 <a14:useLocalDpi xmlns:a14="http://schemas.microsoft.com/office/drawing/2010/main" val="0"/>
@@ -816,7 +806,7 @@
                           </pic:cNvPicPr>
                         </pic:nvPicPr>
                         <pic:blipFill rotWithShape="1">
-                          <a:blip r:embed="rId12">
+                          <a:blip r:embed="rId13">
                             <a:extLst>
                               <a:ext uri="{28A0092B-C50C-407E-A947-70E740481C1C}">
                                 <a14:useLocalDpi xmlns:a14="http://schemas.microsoft.com/office/drawing/2010/main" val="0"/>
@@ -988,7 +978,7 @@
                           </pic:cNvPicPr>
                         </pic:nvPicPr>
                         <pic:blipFill>
-                          <a:blip r:embed="rId13">
+                          <a:blip r:embed="rId14">
                             <a:extLst>
                               <a:ext uri="{28A0092B-C50C-407E-A947-70E740481C1C}">
                                 <a14:useLocalDpi xmlns:a14="http://schemas.microsoft.com/office/drawing/2010/main" val="0"/>
@@ -1088,7 +1078,7 @@
                           </pic:cNvPicPr>
                         </pic:nvPicPr>
                         <pic:blipFill>
-                          <a:blip r:embed="rId14">
+                          <a:blip r:embed="rId15">
                             <a:extLst>
                               <a:ext uri="{28A0092B-C50C-407E-A947-70E740481C1C}">
                                 <a14:useLocalDpi xmlns:a14="http://schemas.microsoft.com/office/drawing/2010/main" val="0"/>
@@ -1188,7 +1178,7 @@
                           </pic:cNvPicPr>
                         </pic:nvPicPr>
                         <pic:blipFill>
-                          <a:blip r:embed="rId15">
+                          <a:blip r:embed="rId16">
                             <a:extLst>
                               <a:ext uri="{28A0092B-C50C-407E-A947-70E740481C1C}">
                                 <a14:useLocalDpi xmlns:a14="http://schemas.microsoft.com/office/drawing/2010/main" val="0"/>
@@ -1324,7 +1314,7 @@
                           </pic:cNvPicPr>
                         </pic:nvPicPr>
                         <pic:blipFill>
-                          <a:blip r:embed="rId16">
+                          <a:blip r:embed="rId17">
                             <a:extLst>
                               <a:ext uri="{28A0092B-C50C-407E-A947-70E740481C1C}">
                                 <a14:useLocalDpi xmlns:a14="http://schemas.microsoft.com/office/drawing/2010/main" val="0"/>
@@ -1552,7 +1542,7 @@
                           </pic:cNvPicPr>
                         </pic:nvPicPr>
                         <pic:blipFill>
-                          <a:blip r:embed="rId17">
+                          <a:blip r:embed="rId18">
                             <a:extLst>
                               <a:ext uri="{28A0092B-C50C-407E-A947-70E740481C1C}">
                                 <a14:useLocalDpi xmlns:a14="http://schemas.microsoft.com/office/drawing/2010/main" val="0"/>
@@ -1632,7 +1622,7 @@
                           </pic:cNvPicPr>
                         </pic:nvPicPr>
                         <pic:blipFill>
-                          <a:blip r:embed="rId18">
+                          <a:blip r:embed="rId19">
                             <a:extLst>
                               <a:ext uri="{28A0092B-C50C-407E-A947-70E740481C1C}">
                                 <a14:useLocalDpi xmlns:a14="http://schemas.microsoft.com/office/drawing/2010/main" val="0"/>
@@ -1727,7 +1717,7 @@
                           </pic:cNvPicPr>
                         </pic:nvPicPr>
                         <pic:blipFill>
-                          <a:blip r:embed="rId19">
+                          <a:blip r:embed="rId20">
                             <a:extLst>
                               <a:ext uri="{28A0092B-C50C-407E-A947-70E740481C1C}">
                                 <a14:useLocalDpi xmlns:a14="http://schemas.microsoft.com/office/drawing/2010/main" val="0"/>
@@ -1822,7 +1812,7 @@
                           </pic:cNvPicPr>
                         </pic:nvPicPr>
                         <pic:blipFill>
-                          <a:blip r:embed="rId20">
+                          <a:blip r:embed="rId21">
                             <a:extLst>
                               <a:ext uri="{28A0092B-C50C-407E-A947-70E740481C1C}">
                                 <a14:useLocalDpi xmlns:a14="http://schemas.microsoft.com/office/drawing/2010/main" val="0"/>
@@ -1917,7 +1907,7 @@
                           </pic:cNvPicPr>
                         </pic:nvPicPr>
                         <pic:blipFill>
-                          <a:blip r:embed="rId21">
+                          <a:blip r:embed="rId22">
                             <a:extLst>
                               <a:ext uri="{28A0092B-C50C-407E-A947-70E740481C1C}">
                                 <a14:useLocalDpi xmlns:a14="http://schemas.microsoft.com/office/drawing/2010/main" val="0"/>
@@ -2015,7 +2005,7 @@
                           </pic:cNvPicPr>
                         </pic:nvPicPr>
                         <pic:blipFill>
-                          <a:blip r:embed="rId22">
+                          <a:blip r:embed="rId23">
                             <a:extLst>
                               <a:ext uri="{28A0092B-C50C-407E-A947-70E740481C1C}">
                                 <a14:useLocalDpi xmlns:a14="http://schemas.microsoft.com/office/drawing/2010/main" val="0"/>
@@ -2137,7 +2127,7 @@
                           </pic:cNvPicPr>
                         </pic:nvPicPr>
                         <pic:blipFill>
-                          <a:blip r:embed="rId23">
+                          <a:blip r:embed="rId24">
                             <a:extLst>
                               <a:ext uri="{28A0092B-C50C-407E-A947-70E740481C1C}">
                                 <a14:useLocalDpi xmlns:a14="http://schemas.microsoft.com/office/drawing/2010/main" val="0"/>
@@ -2219,7 +2209,7 @@
                           </pic:cNvPicPr>
                         </pic:nvPicPr>
                         <pic:blipFill>
-                          <a:blip r:embed="rId24">
+                          <a:blip r:embed="rId25">
                             <a:extLst>
                               <a:ext uri="{28A0092B-C50C-407E-A947-70E740481C1C}">
                                 <a14:useLocalDpi xmlns:a14="http://schemas.microsoft.com/office/drawing/2010/main" val="0"/>
@@ -2315,7 +2305,7 @@
                           </pic:cNvPicPr>
                         </pic:nvPicPr>
                         <pic:blipFill>
-                          <a:blip r:embed="rId25">
+                          <a:blip r:embed="rId26">
                             <a:extLst>
                               <a:ext uri="{28A0092B-C50C-407E-A947-70E740481C1C}">
                                 <a14:useLocalDpi xmlns:a14="http://schemas.microsoft.com/office/drawing/2010/main" val="0"/>
@@ -2411,7 +2401,7 @@
                           </pic:cNvPicPr>
                         </pic:nvPicPr>
                         <pic:blipFill>
-                          <a:blip r:embed="rId26">
+                          <a:blip r:embed="rId27">
                             <a:extLst>
                               <a:ext uri="{28A0092B-C50C-407E-A947-70E740481C1C}">
                                 <a14:useLocalDpi xmlns:a14="http://schemas.microsoft.com/office/drawing/2010/main" val="0"/>
@@ -2507,7 +2497,7 @@
                           </pic:cNvPicPr>
                         </pic:nvPicPr>
                         <pic:blipFill>
-                          <a:blip r:embed="rId27">
+                          <a:blip r:embed="rId28">
                             <a:extLst>
                               <a:ext uri="{28A0092B-C50C-407E-A947-70E740481C1C}">
                                 <a14:useLocalDpi xmlns:a14="http://schemas.microsoft.com/office/drawing/2010/main" val="0"/>
@@ -2603,7 +2593,7 @@
                           </pic:cNvPicPr>
                         </pic:nvPicPr>
                         <pic:blipFill>
-                          <a:blip r:embed="rId28">
+                          <a:blip r:embed="rId29">
                             <a:extLst>
                               <a:ext uri="{28A0092B-C50C-407E-A947-70E740481C1C}">
                                 <a14:useLocalDpi xmlns:a14="http://schemas.microsoft.com/office/drawing/2010/main" val="0"/>
@@ -2732,7 +2722,7 @@
                           </pic:cNvPicPr>
                         </pic:nvPicPr>
                         <pic:blipFill>
-                          <a:blip r:embed="rId29">
+                          <a:blip r:embed="rId30">
                             <a:extLst>
                               <a:ext uri="{28A0092B-C50C-407E-A947-70E740481C1C}">
                                 <a14:useLocalDpi xmlns:a14="http://schemas.microsoft.com/office/drawing/2010/main" val="0"/>
@@ -2814,7 +2804,7 @@
                           </pic:cNvPicPr>
                         </pic:nvPicPr>
                         <pic:blipFill>
-                          <a:blip r:embed="rId30">
+                          <a:blip r:embed="rId31">
                             <a:extLst>
                               <a:ext uri="{28A0092B-C50C-407E-A947-70E740481C1C}">
                                 <a14:useLocalDpi xmlns:a14="http://schemas.microsoft.com/office/drawing/2010/main" val="0"/>
@@ -2910,7 +2900,7 @@
                           </pic:cNvPicPr>
                         </pic:nvPicPr>
                         <pic:blipFill>
-                          <a:blip r:embed="rId31">
+                          <a:blip r:embed="rId32">
                             <a:extLst>
                               <a:ext uri="{28A0092B-C50C-407E-A947-70E740481C1C}">
                                 <a14:useLocalDpi xmlns:a14="http://schemas.microsoft.com/office/drawing/2010/main" val="0"/>
@@ -3006,7 +2996,7 @@
                           </pic:cNvPicPr>
                         </pic:nvPicPr>
                         <pic:blipFill>
-                          <a:blip r:embed="rId32">
+                          <a:blip r:embed="rId33">
                             <a:extLst>
                               <a:ext uri="{28A0092B-C50C-407E-A947-70E740481C1C}">
                                 <a14:useLocalDpi xmlns:a14="http://schemas.microsoft.com/office/drawing/2010/main" val="0"/>
@@ -3124,7 +3114,7 @@
                           </pic:cNvPicPr>
                         </pic:nvPicPr>
                         <pic:blipFill>
-                          <a:blip r:embed="rId33">
+                          <a:blip r:embed="rId34">
                             <a:extLst>
                               <a:ext uri="{28A0092B-C50C-407E-A947-70E740481C1C}">
                                 <a14:useLocalDpi xmlns:a14="http://schemas.microsoft.com/office/drawing/2010/main" val="0"/>
@@ -3258,7 +3248,7 @@
                           </pic:cNvPicPr>
                         </pic:nvPicPr>
                         <pic:blipFill>
-                          <a:blip r:embed="rId34">
+                          <a:blip r:embed="rId35">
                             <a:extLst>
                               <a:ext uri="{28A0092B-C50C-407E-A947-70E740481C1C}">
                                 <a14:useLocalDpi xmlns:a14="http://schemas.microsoft.com/office/drawing/2010/main" val="0"/>
@@ -3669,6 +3659,17 @@
     <w:basedOn w:val="DefaultParagraphFont"/>
     <w:rsid w:val="00354BB7"/>
   </w:style>
+  <w:style w:type="character" w:styleId="Hyperlink">
+    <w:name w:val="Hyperlink"/>
+    <w:basedOn w:val="DefaultParagraphFont"/>
+    <w:uiPriority w:val="99"/>
+    <w:unhideWhenUsed/>
+    <w:rsid w:val="00EA0D62"/>
+    <w:rPr>
+      <w:color w:val="0000FF" w:themeColor="hyperlink"/>
+      <w:u w:val="single"/>
+    </w:rPr>
+  </w:style>
 </w:styles>
 </file>
 
@@ -3921,6 +3922,17 @@
     <w:name w:val="pl-c"/>
     <w:basedOn w:val="DefaultParagraphFont"/>
     <w:rsid w:val="00354BB7"/>
+  </w:style>
+  <w:style w:type="character" w:styleId="Hyperlink">
+    <w:name w:val="Hyperlink"/>
+    <w:basedOn w:val="DefaultParagraphFont"/>
+    <w:uiPriority w:val="99"/>
+    <w:unhideWhenUsed/>
+    <w:rsid w:val="00EA0D62"/>
+    <w:rPr>
+      <w:color w:val="0000FF" w:themeColor="hyperlink"/>
+      <w:u w:val="single"/>
+    </w:rPr>
   </w:style>
 </w:styles>
 </file>

</xml_diff>